<commit_message>
Corrigido alguns requisitos não funcionais e a data
</commit_message>
<xml_diff>
--- a/Requisitos/requisitos nao-funcionais/ES2N-Requisitos Não Funcionais - 2.docx
+++ b/Requisitos/requisitos nao-funcionais/ES2N-Requisitos Não Funcionais - 2.docx
@@ -49,7 +49,27 @@
           <w:sz w:val="28"/>
           <w:szCs w:val="28"/>
         </w:rPr>
-        <w:t>Data: 25/08/2021</w:t>
+        <w:t xml:space="preserve">Data: </w:t>
+      </w:r>
+      <w:r>
+        <w:rPr>
+          <w:rFonts w:ascii="Arial" w:hAnsi="Arial" w:cs="Arial"/>
+          <w:b/>
+          <w:bCs/>
+          <w:sz w:val="28"/>
+          <w:szCs w:val="28"/>
+        </w:rPr>
+        <w:t>01/09</w:t>
+      </w:r>
+      <w:r>
+        <w:rPr>
+          <w:rFonts w:ascii="Arial" w:hAnsi="Arial" w:cs="Arial"/>
+          <w:b/>
+          <w:bCs/>
+          <w:sz w:val="28"/>
+          <w:szCs w:val="28"/>
+        </w:rPr>
+        <w:t>/2021</w:t>
       </w:r>
     </w:p>
     <w:p>
@@ -439,51 +459,105 @@
                 <w:sz w:val="28"/>
                 <w:szCs w:val="28"/>
               </w:rPr>
-              <w:t>RNF0</w:t>
-            </w:r>
-            <w:r>
+              <w:t>RNF03</w:t>
+            </w:r>
+          </w:p>
+        </w:tc>
+        <w:tc>
+          <w:tcPr>
+            <w:tcW w:w="1857" w:type="dxa"/>
+            <w:tcBorders>
+              <w:top w:val="single" w:sz="4" w:space="0" w:color="auto"/>
+              <w:left w:val="single" w:sz="4" w:space="0" w:color="auto"/>
+              <w:bottom w:val="single" w:sz="4" w:space="0" w:color="auto"/>
+              <w:right w:val="single" w:sz="4" w:space="0" w:color="auto"/>
+            </w:tcBorders>
+            <w:hideMark/>
+          </w:tcPr>
+          <w:p>
+            <w:pPr>
+              <w:spacing w:line="360" w:lineRule="auto"/>
+              <w:rPr>
+                <w:rFonts w:ascii="Arial" w:hAnsi="Arial" w:cs="Arial"/>
+                <w:b/>
+                <w:color w:val="000000"/>
+              </w:rPr>
+            </w:pPr>
+            <w:r>
+              <w:rPr>
+                <w:rFonts w:ascii="Arial" w:hAnsi="Arial" w:cs="Arial"/>
+                <w:b/>
+                <w:color w:val="000000"/>
+              </w:rPr>
+              <w:t>Operacional</w:t>
+            </w:r>
+          </w:p>
+        </w:tc>
+        <w:tc>
+          <w:tcPr>
+            <w:tcW w:w="5549" w:type="dxa"/>
+            <w:tcBorders>
+              <w:top w:val="single" w:sz="4" w:space="0" w:color="auto"/>
+              <w:left w:val="single" w:sz="4" w:space="0" w:color="auto"/>
+              <w:bottom w:val="single" w:sz="4" w:space="0" w:color="auto"/>
+              <w:right w:val="single" w:sz="4" w:space="0" w:color="auto"/>
+            </w:tcBorders>
+            <w:hideMark/>
+          </w:tcPr>
+          <w:p>
+            <w:pPr>
+              <w:spacing w:line="360" w:lineRule="auto"/>
+              <w:jc w:val="both"/>
+              <w:rPr>
+                <w:rFonts w:ascii="Arial" w:hAnsi="Arial"/>
+                <w:color w:val="000000"/>
+              </w:rPr>
+            </w:pPr>
+            <w:r>
+              <w:rPr>
+                <w:rFonts w:ascii="Arial" w:hAnsi="Arial" w:cs="Arial"/>
+                <w:color w:val="000000"/>
+              </w:rPr>
+              <w:t>A ideia inicial é fazer com que o aplicativo funcione no sistema Android.</w:t>
+            </w:r>
+          </w:p>
+        </w:tc>
+      </w:tr>
+      <w:tr>
+        <w:tc>
+          <w:tcPr>
+            <w:tcW w:w="1388" w:type="dxa"/>
+            <w:tcBorders>
+              <w:top w:val="single" w:sz="4" w:space="0" w:color="auto"/>
+              <w:left w:val="single" w:sz="4" w:space="0" w:color="auto"/>
+              <w:bottom w:val="single" w:sz="4" w:space="0" w:color="auto"/>
+              <w:right w:val="single" w:sz="4" w:space="0" w:color="auto"/>
+            </w:tcBorders>
+            <w:hideMark/>
+          </w:tcPr>
+          <w:p>
+            <w:pPr>
+              <w:pStyle w:val="Cabealho"/>
+              <w:spacing w:line="360" w:lineRule="auto"/>
               <w:rPr>
                 <w:rFonts w:ascii="Arial" w:hAnsi="Arial" w:cs="Arial"/>
                 <w:sz w:val="28"/>
                 <w:szCs w:val="28"/>
               </w:rPr>
-              <w:t>3</w:t>
+            </w:pPr>
+            <w:r>
+              <w:rPr>
+                <w:rFonts w:ascii="Arial" w:hAnsi="Arial" w:cs="Arial"/>
+                <w:sz w:val="28"/>
+                <w:szCs w:val="28"/>
+              </w:rPr>
+              <w:t>RNF04</w:t>
             </w:r>
           </w:p>
         </w:tc>
         <w:tc>
           <w:tcPr>
             <w:tcW w:w="1857" w:type="dxa"/>
-            <w:tcBorders>
-              <w:top w:val="single" w:sz="4" w:space="0" w:color="auto"/>
-              <w:left w:val="single" w:sz="4" w:space="0" w:color="auto"/>
-              <w:bottom w:val="single" w:sz="4" w:space="0" w:color="auto"/>
-              <w:right w:val="single" w:sz="4" w:space="0" w:color="auto"/>
-            </w:tcBorders>
-            <w:hideMark/>
-          </w:tcPr>
-          <w:p>
-            <w:pPr>
-              <w:spacing w:line="360" w:lineRule="auto"/>
-              <w:rPr>
-                <w:rFonts w:ascii="Arial" w:hAnsi="Arial" w:cs="Arial"/>
-                <w:b/>
-                <w:color w:val="000000"/>
-              </w:rPr>
-            </w:pPr>
-            <w:r>
-              <w:rPr>
-                <w:rFonts w:ascii="Arial" w:hAnsi="Arial" w:cs="Arial"/>
-                <w:b/>
-                <w:color w:val="000000"/>
-              </w:rPr>
-              <w:t>Operacional</w:t>
-            </w:r>
-          </w:p>
-        </w:tc>
-        <w:tc>
-          <w:tcPr>
-            <w:tcW w:w="5549" w:type="dxa"/>
             <w:tcBorders>
               <w:top w:val="single" w:sz="4" w:space="0" w:color="auto"/>
               <w:left w:val="single" w:sz="4" w:space="0" w:color="auto"/>
@@ -497,16 +571,48 @@
               <w:spacing w:line="360" w:lineRule="auto"/>
               <w:jc w:val="both"/>
               <w:rPr>
-                <w:rFonts w:ascii="Arial" w:hAnsi="Arial"/>
-                <w:color w:val="000000"/>
-              </w:rPr>
-            </w:pPr>
-            <w:r>
-              <w:rPr>
-                <w:rFonts w:ascii="Arial" w:hAnsi="Arial" w:cs="Arial"/>
-                <w:color w:val="000000"/>
-              </w:rPr>
-              <w:t>A ideia inicial é fazer com que o aplicativo funcione no sistema Android.</w:t>
+                <w:rFonts w:ascii="Arial" w:hAnsi="Arial" w:cs="Arial"/>
+                <w:b/>
+                <w:color w:val="000000"/>
+                <w:highlight w:val="yellow"/>
+              </w:rPr>
+            </w:pPr>
+            <w:r>
+              <w:rPr>
+                <w:rFonts w:ascii="Arial" w:hAnsi="Arial" w:cs="Arial"/>
+                <w:b/>
+                <w:color w:val="000000"/>
+              </w:rPr>
+              <w:t>Usabilidade</w:t>
+            </w:r>
+          </w:p>
+        </w:tc>
+        <w:tc>
+          <w:tcPr>
+            <w:tcW w:w="5549" w:type="dxa"/>
+            <w:tcBorders>
+              <w:top w:val="single" w:sz="4" w:space="0" w:color="auto"/>
+              <w:left w:val="single" w:sz="4" w:space="0" w:color="auto"/>
+              <w:bottom w:val="single" w:sz="4" w:space="0" w:color="auto"/>
+              <w:right w:val="single" w:sz="4" w:space="0" w:color="auto"/>
+            </w:tcBorders>
+            <w:hideMark/>
+          </w:tcPr>
+          <w:p>
+            <w:pPr>
+              <w:spacing w:line="360" w:lineRule="auto"/>
+              <w:jc w:val="both"/>
+              <w:rPr>
+                <w:rFonts w:ascii="Arial" w:hAnsi="Arial" w:cs="Arial"/>
+                <w:color w:val="000000"/>
+              </w:rPr>
+            </w:pPr>
+            <w:r>
+              <w:rPr>
+                <w:rFonts w:ascii="Arial" w:hAnsi="Arial" w:cs="Arial"/>
+                <w:color w:val="000000"/>
+              </w:rPr>
+              <w:t>O aplicativo deverá possuir tutoriais de utilização para auxiliar os usuários.</w:t>
             </w:r>
           </w:p>
         </w:tc>
@@ -539,15 +645,100 @@
                 <w:sz w:val="28"/>
                 <w:szCs w:val="28"/>
               </w:rPr>
-              <w:t>RNF0</w:t>
-            </w:r>
-            <w:r>
+              <w:t>RNF05</w:t>
+            </w:r>
+          </w:p>
+        </w:tc>
+        <w:tc>
+          <w:tcPr>
+            <w:tcW w:w="1857" w:type="dxa"/>
+            <w:tcBorders>
+              <w:top w:val="single" w:sz="4" w:space="0" w:color="auto"/>
+              <w:left w:val="single" w:sz="4" w:space="0" w:color="auto"/>
+              <w:bottom w:val="single" w:sz="4" w:space="0" w:color="auto"/>
+              <w:right w:val="single" w:sz="4" w:space="0" w:color="auto"/>
+            </w:tcBorders>
+            <w:hideMark/>
+          </w:tcPr>
+          <w:p>
+            <w:pPr>
+              <w:spacing w:line="360" w:lineRule="auto"/>
+              <w:rPr>
+                <w:rFonts w:ascii="Arial" w:hAnsi="Arial" w:cs="Arial"/>
+                <w:b/>
+                <w:color w:val="000000"/>
+              </w:rPr>
+            </w:pPr>
+            <w:r>
+              <w:rPr>
+                <w:rFonts w:ascii="Arial" w:hAnsi="Arial" w:cs="Arial"/>
+                <w:b/>
+                <w:color w:val="000000"/>
+              </w:rPr>
+              <w:t>Segurança</w:t>
+            </w:r>
+          </w:p>
+        </w:tc>
+        <w:tc>
+          <w:tcPr>
+            <w:tcW w:w="5549" w:type="dxa"/>
+            <w:tcBorders>
+              <w:top w:val="single" w:sz="4" w:space="0" w:color="auto"/>
+              <w:left w:val="single" w:sz="4" w:space="0" w:color="auto"/>
+              <w:bottom w:val="single" w:sz="4" w:space="0" w:color="auto"/>
+              <w:right w:val="single" w:sz="4" w:space="0" w:color="auto"/>
+            </w:tcBorders>
+            <w:hideMark/>
+          </w:tcPr>
+          <w:p>
+            <w:pPr>
+              <w:spacing w:line="360" w:lineRule="auto"/>
+              <w:jc w:val="both"/>
+              <w:rPr>
+                <w:rFonts w:ascii="Arial" w:hAnsi="Arial" w:cs="Arial"/>
+                <w:color w:val="000000"/>
+              </w:rPr>
+            </w:pPr>
+            <w:r>
+              <w:rPr>
+                <w:rFonts w:ascii="Arial" w:hAnsi="Arial" w:cs="Arial"/>
+                <w:color w:val="000000"/>
+              </w:rPr>
+              <w:t xml:space="preserve">Todos os acessos a partir do login, serão realizados através de confirmação de dados, gerado após o usuário ser autenticado pelo sistema, fazendo com que nossos serviços não possam ser acessados realizando diretamente uma requisição sem a devida autenticação. </w:t>
+            </w:r>
+          </w:p>
+        </w:tc>
+      </w:tr>
+      <w:tr>
+        <w:tc>
+          <w:tcPr>
+            <w:tcW w:w="1388" w:type="dxa"/>
+            <w:tcBorders>
+              <w:top w:val="single" w:sz="4" w:space="0" w:color="auto"/>
+              <w:left w:val="single" w:sz="4" w:space="0" w:color="auto"/>
+              <w:bottom w:val="single" w:sz="4" w:space="0" w:color="auto"/>
+              <w:right w:val="single" w:sz="4" w:space="0" w:color="auto"/>
+            </w:tcBorders>
+            <w:hideMark/>
+          </w:tcPr>
+          <w:p>
+            <w:pPr>
+              <w:pStyle w:val="Cabealho"/>
+              <w:spacing w:line="360" w:lineRule="auto"/>
               <w:rPr>
                 <w:rFonts w:ascii="Arial" w:hAnsi="Arial" w:cs="Arial"/>
                 <w:sz w:val="28"/>
                 <w:szCs w:val="28"/>
               </w:rPr>
-              <w:t>4</w:t>
+            </w:pPr>
+            <w:r>
+              <w:rPr>
+                <w:rFonts w:ascii="Arial" w:hAnsi="Arial" w:cs="Arial"/>
+                <w:sz w:val="28"/>
+                <w:szCs w:val="28"/>
+              </w:rPr>
+              <w:lastRenderedPageBreak/>
+              <w:t>RNF06</w:t>
             </w:r>
           </w:p>
         </w:tc>
@@ -565,12 +756,10 @@
           <w:p>
             <w:pPr>
               <w:spacing w:line="360" w:lineRule="auto"/>
-              <w:jc w:val="both"/>
               <w:rPr>
                 <w:rFonts w:ascii="Arial" w:hAnsi="Arial" w:cs="Arial"/>
                 <w:b/>
                 <w:color w:val="000000"/>
-                <w:highlight w:val="yellow"/>
               </w:rPr>
             </w:pPr>
             <w:r>
@@ -579,7 +768,7 @@
                 <w:b/>
                 <w:color w:val="000000"/>
               </w:rPr>
-              <w:t>Usabilidade</w:t>
+              <w:t>Operacional</w:t>
             </w:r>
           </w:p>
         </w:tc>
@@ -597,18 +786,17 @@
           <w:p>
             <w:pPr>
               <w:spacing w:line="360" w:lineRule="auto"/>
-              <w:jc w:val="both"/>
-              <w:rPr>
-                <w:rFonts w:ascii="Arial" w:hAnsi="Arial" w:cs="Arial"/>
-                <w:color w:val="000000"/>
-              </w:rPr>
-            </w:pPr>
-            <w:r>
-              <w:rPr>
-                <w:rFonts w:ascii="Arial" w:hAnsi="Arial" w:cs="Arial"/>
-                <w:color w:val="000000"/>
-              </w:rPr>
-              <w:t>O aplicativo deverá possuir tutoriais de utilização para auxiliar os usuários.</w:t>
+              <w:rPr>
+                <w:rFonts w:ascii="Arial" w:hAnsi="Arial"/>
+                <w:color w:val="000000"/>
+              </w:rPr>
+            </w:pPr>
+            <w:r>
+              <w:rPr>
+                <w:rFonts w:ascii="Arial" w:hAnsi="Arial" w:cs="Arial"/>
+                <w:color w:val="000000"/>
+              </w:rPr>
+              <w:t>O backup deverá ser realizado a cada quinzena, tempo estimado após análise das necessidades do projeto, as possibilidades e seus respectivos custos.</w:t>
             </w:r>
           </w:p>
         </w:tc>
@@ -629,222 +817,14 @@
             <w:pPr>
               <w:pStyle w:val="Cabealho"/>
               <w:spacing w:line="360" w:lineRule="auto"/>
+            </w:pPr>
+            <w:r>
               <w:rPr>
                 <w:rFonts w:ascii="Arial" w:hAnsi="Arial" w:cs="Arial"/>
                 <w:sz w:val="28"/>
                 <w:szCs w:val="28"/>
               </w:rPr>
-            </w:pPr>
-            <w:r>
-              <w:rPr>
-                <w:rFonts w:ascii="Arial" w:hAnsi="Arial" w:cs="Arial"/>
-                <w:sz w:val="28"/>
-                <w:szCs w:val="28"/>
-              </w:rPr>
-              <w:t>RNF0</w:t>
-            </w:r>
-            <w:r>
-              <w:rPr>
-                <w:rFonts w:ascii="Arial" w:hAnsi="Arial" w:cs="Arial"/>
-                <w:sz w:val="28"/>
-                <w:szCs w:val="28"/>
-              </w:rPr>
-              <w:t>5</w:t>
-            </w:r>
-          </w:p>
-        </w:tc>
-        <w:tc>
-          <w:tcPr>
-            <w:tcW w:w="1857" w:type="dxa"/>
-            <w:tcBorders>
-              <w:top w:val="single" w:sz="4" w:space="0" w:color="auto"/>
-              <w:left w:val="single" w:sz="4" w:space="0" w:color="auto"/>
-              <w:bottom w:val="single" w:sz="4" w:space="0" w:color="auto"/>
-              <w:right w:val="single" w:sz="4" w:space="0" w:color="auto"/>
-            </w:tcBorders>
-            <w:hideMark/>
-          </w:tcPr>
-          <w:p>
-            <w:pPr>
-              <w:spacing w:line="360" w:lineRule="auto"/>
-              <w:rPr>
-                <w:rFonts w:ascii="Arial" w:hAnsi="Arial" w:cs="Arial"/>
-                <w:b/>
-                <w:color w:val="000000"/>
-              </w:rPr>
-            </w:pPr>
-            <w:r>
-              <w:rPr>
-                <w:rFonts w:ascii="Arial" w:hAnsi="Arial" w:cs="Arial"/>
-                <w:b/>
-                <w:color w:val="000000"/>
-              </w:rPr>
-              <w:t>Segurança</w:t>
-            </w:r>
-          </w:p>
-        </w:tc>
-        <w:tc>
-          <w:tcPr>
-            <w:tcW w:w="5549" w:type="dxa"/>
-            <w:tcBorders>
-              <w:top w:val="single" w:sz="4" w:space="0" w:color="auto"/>
-              <w:left w:val="single" w:sz="4" w:space="0" w:color="auto"/>
-              <w:bottom w:val="single" w:sz="4" w:space="0" w:color="auto"/>
-              <w:right w:val="single" w:sz="4" w:space="0" w:color="auto"/>
-            </w:tcBorders>
-            <w:hideMark/>
-          </w:tcPr>
-          <w:p>
-            <w:pPr>
-              <w:spacing w:line="360" w:lineRule="auto"/>
-              <w:jc w:val="both"/>
-              <w:rPr>
-                <w:rFonts w:ascii="Arial" w:hAnsi="Arial" w:cs="Arial"/>
-                <w:color w:val="000000"/>
-              </w:rPr>
-            </w:pPr>
-            <w:r>
-              <w:rPr>
-                <w:rFonts w:ascii="Arial" w:hAnsi="Arial" w:cs="Arial"/>
-                <w:color w:val="000000"/>
-              </w:rPr>
-              <w:t xml:space="preserve">Todos os acessos a partir do login, serão realizados através de confirmação de dados, gerado após o usuário ser autenticado pelo sistema, fazendo com que nossos serviços não possam ser acessados realizando diretamente uma requisição sem a devida autenticação. </w:t>
-            </w:r>
-          </w:p>
-        </w:tc>
-      </w:tr>
-      <w:tr>
-        <w:tc>
-          <w:tcPr>
-            <w:tcW w:w="1388" w:type="dxa"/>
-            <w:tcBorders>
-              <w:top w:val="single" w:sz="4" w:space="0" w:color="auto"/>
-              <w:left w:val="single" w:sz="4" w:space="0" w:color="auto"/>
-              <w:bottom w:val="single" w:sz="4" w:space="0" w:color="auto"/>
-              <w:right w:val="single" w:sz="4" w:space="0" w:color="auto"/>
-            </w:tcBorders>
-            <w:hideMark/>
-          </w:tcPr>
-          <w:p>
-            <w:pPr>
-              <w:pStyle w:val="Cabealho"/>
-              <w:spacing w:line="360" w:lineRule="auto"/>
-              <w:rPr>
-                <w:rFonts w:ascii="Arial" w:hAnsi="Arial" w:cs="Arial"/>
-                <w:sz w:val="28"/>
-                <w:szCs w:val="28"/>
-              </w:rPr>
-            </w:pPr>
-            <w:r>
-              <w:rPr>
-                <w:rFonts w:ascii="Arial" w:hAnsi="Arial" w:cs="Arial"/>
-                <w:sz w:val="28"/>
-                <w:szCs w:val="28"/>
-              </w:rPr>
-              <w:lastRenderedPageBreak/>
-              <w:t>RNF0</w:t>
-            </w:r>
-            <w:r>
-              <w:rPr>
-                <w:rFonts w:ascii="Arial" w:hAnsi="Arial" w:cs="Arial"/>
-                <w:sz w:val="28"/>
-                <w:szCs w:val="28"/>
-              </w:rPr>
-              <w:t>6</w:t>
-            </w:r>
-          </w:p>
-        </w:tc>
-        <w:tc>
-          <w:tcPr>
-            <w:tcW w:w="1857" w:type="dxa"/>
-            <w:tcBorders>
-              <w:top w:val="single" w:sz="4" w:space="0" w:color="auto"/>
-              <w:left w:val="single" w:sz="4" w:space="0" w:color="auto"/>
-              <w:bottom w:val="single" w:sz="4" w:space="0" w:color="auto"/>
-              <w:right w:val="single" w:sz="4" w:space="0" w:color="auto"/>
-            </w:tcBorders>
-            <w:hideMark/>
-          </w:tcPr>
-          <w:p>
-            <w:pPr>
-              <w:spacing w:line="360" w:lineRule="auto"/>
-              <w:rPr>
-                <w:rFonts w:ascii="Arial" w:hAnsi="Arial" w:cs="Arial"/>
-                <w:b/>
-                <w:color w:val="000000"/>
-              </w:rPr>
-            </w:pPr>
-            <w:r>
-              <w:rPr>
-                <w:rFonts w:ascii="Arial" w:hAnsi="Arial" w:cs="Arial"/>
-                <w:b/>
-                <w:color w:val="000000"/>
-              </w:rPr>
-              <w:t>Operacional</w:t>
-            </w:r>
-          </w:p>
-        </w:tc>
-        <w:tc>
-          <w:tcPr>
-            <w:tcW w:w="5549" w:type="dxa"/>
-            <w:tcBorders>
-              <w:top w:val="single" w:sz="4" w:space="0" w:color="auto"/>
-              <w:left w:val="single" w:sz="4" w:space="0" w:color="auto"/>
-              <w:bottom w:val="single" w:sz="4" w:space="0" w:color="auto"/>
-              <w:right w:val="single" w:sz="4" w:space="0" w:color="auto"/>
-            </w:tcBorders>
-            <w:hideMark/>
-          </w:tcPr>
-          <w:p>
-            <w:pPr>
-              <w:spacing w:line="360" w:lineRule="auto"/>
-              <w:rPr>
-                <w:rFonts w:ascii="Arial" w:hAnsi="Arial"/>
-                <w:color w:val="000000"/>
-              </w:rPr>
-            </w:pPr>
-            <w:r>
-              <w:rPr>
-                <w:rFonts w:ascii="Arial" w:hAnsi="Arial" w:cs="Arial"/>
-                <w:color w:val="000000"/>
-              </w:rPr>
-              <w:t>O backup deverá ser realizado a cada quinzena, tempo estimado após análise das necessidades do projeto, as possibilidades e seus respectivos custos.</w:t>
-            </w:r>
-          </w:p>
-        </w:tc>
-      </w:tr>
-      <w:tr>
-        <w:tc>
-          <w:tcPr>
-            <w:tcW w:w="1388" w:type="dxa"/>
-            <w:tcBorders>
-              <w:top w:val="single" w:sz="4" w:space="0" w:color="auto"/>
-              <w:left w:val="single" w:sz="4" w:space="0" w:color="auto"/>
-              <w:bottom w:val="single" w:sz="4" w:space="0" w:color="auto"/>
-              <w:right w:val="single" w:sz="4" w:space="0" w:color="auto"/>
-            </w:tcBorders>
-            <w:hideMark/>
-          </w:tcPr>
-          <w:p>
-            <w:pPr>
-              <w:pStyle w:val="Cabealho"/>
-              <w:spacing w:line="360" w:lineRule="auto"/>
-            </w:pPr>
-            <w:r>
-              <w:rPr>
-                <w:rFonts w:ascii="Arial" w:hAnsi="Arial" w:cs="Arial"/>
-                <w:sz w:val="28"/>
-                <w:szCs w:val="28"/>
-              </w:rPr>
-              <w:t>RNF0</w:t>
-            </w:r>
-            <w:r>
-              <w:rPr>
-                <w:rFonts w:ascii="Arial" w:hAnsi="Arial" w:cs="Arial"/>
-                <w:sz w:val="28"/>
-                <w:szCs w:val="28"/>
-              </w:rPr>
-              <w:t>7</w:t>
+              <w:t>RNF07</w:t>
             </w:r>
           </w:p>
         </w:tc>
@@ -1998,19 +1978,20 @@
 </file>
 
 <file path=customXml/item1.xml><?xml version="1.0" encoding="utf-8"?>
-<b:Sources xmlns:b="http://schemas.openxmlformats.org/officeDocument/2006/bibliography" xmlns="http://schemas.openxmlformats.org/officeDocument/2006/bibliography" SelectedStyle="\APASixthEditionOfficeOnline.xsl" StyleName="APA" Version="6"/>
+<p:properties xmlns:p="http://schemas.microsoft.com/office/2006/metadata/properties" xmlns:xsi="http://www.w3.org/2001/XMLSchema-instance" xmlns:pc="http://schemas.microsoft.com/office/infopath/2007/PartnerControls">
+  <documentManagement>
+    <SharedWithUsers xmlns="534b3762-6ad5-4485-a5c4-ef8df537230f">
+      <UserInfo>
+        <DisplayName>Engenharia de Software II-A-N-ANALISE E DESENV. DE SISTEMAS-003-20212 Members</DisplayName>
+        <AccountId>15</AccountId>
+        <AccountType/>
+      </UserInfo>
+    </SharedWithUsers>
+  </documentManagement>
+</p:properties>
 </file>
 
 <file path=customXml/item2.xml><?xml version="1.0" encoding="utf-8"?>
-<?mso-contentType ?>
-<FormTemplates xmlns="http://schemas.microsoft.com/sharepoint/v3/contenttype/forms">
-  <Display>DocumentLibraryForm</Display>
-  <Edit>DocumentLibraryForm</Edit>
-  <New>DocumentLibraryForm</New>
-</FormTemplates>
-</file>
-
-<file path=customXml/item3.xml><?xml version="1.0" encoding="utf-8"?>
 <ct:contentTypeSchema xmlns:ct="http://schemas.microsoft.com/office/2006/metadata/contentType" xmlns:ma="http://schemas.microsoft.com/office/2006/metadata/properties/metaAttributes" ct:_="" ma:_="" ma:contentTypeName="Document" ma:contentTypeID="0x010100CE802748A6BEA549B5B361C46ECA69CF" ma:contentTypeVersion="4" ma:contentTypeDescription="Create a new document." ma:contentTypeScope="" ma:versionID="79f4694b618206c3f8ccd3056e8fe5a1">
   <xsd:schema xmlns:xsd="http://www.w3.org/2001/XMLSchema" xmlns:xs="http://www.w3.org/2001/XMLSchema" xmlns:p="http://schemas.microsoft.com/office/2006/metadata/properties" xmlns:ns2="08e541c3-26a7-4301-90f9-a2a035249019" xmlns:ns3="534b3762-6ad5-4485-a5c4-ef8df537230f" targetNamespace="http://schemas.microsoft.com/office/2006/metadata/properties" ma:root="true" ma:fieldsID="dedf2c3862c99485b03cde4ad231c29e" ns2:_="" ns3:_="">
     <xsd:import namespace="08e541c3-26a7-4301-90f9-a2a035249019"/>
@@ -2175,37 +2156,30 @@
 </ct:contentTypeSchema>
 </file>
 
+<file path=customXml/item3.xml><?xml version="1.0" encoding="utf-8"?>
+<?mso-contentType ?>
+<FormTemplates xmlns="http://schemas.microsoft.com/sharepoint/v3/contenttype/forms">
+  <Display>DocumentLibraryForm</Display>
+  <Edit>DocumentLibraryForm</Edit>
+  <New>DocumentLibraryForm</New>
+</FormTemplates>
+</file>
+
 <file path=customXml/item4.xml><?xml version="1.0" encoding="utf-8"?>
-<p:properties xmlns:p="http://schemas.microsoft.com/office/2006/metadata/properties" xmlns:xsi="http://www.w3.org/2001/XMLSchema-instance" xmlns:pc="http://schemas.microsoft.com/office/infopath/2007/PartnerControls">
-  <documentManagement>
-    <SharedWithUsers xmlns="534b3762-6ad5-4485-a5c4-ef8df537230f">
-      <UserInfo>
-        <DisplayName>Engenharia de Software II-A-N-ANALISE E DESENV. DE SISTEMAS-003-20212 Members</DisplayName>
-        <AccountId>15</AccountId>
-        <AccountType/>
-      </UserInfo>
-    </SharedWithUsers>
-  </documentManagement>
-</p:properties>
+<b:Sources xmlns:b="http://schemas.openxmlformats.org/officeDocument/2006/bibliography" xmlns="http://schemas.openxmlformats.org/officeDocument/2006/bibliography" SelectedStyle="\APASixthEditionOfficeOnline.xsl" StyleName="APA" Version="6"/>
 </file>
 
 <file path=customXml/itemProps1.xml><?xml version="1.0" encoding="utf-8"?>
-<ds:datastoreItem xmlns:ds="http://schemas.openxmlformats.org/officeDocument/2006/customXml" ds:itemID="{CC9FBFDA-A2B5-4BBF-8583-3AD5B31CB0CE}">
+<ds:datastoreItem xmlns:ds="http://schemas.openxmlformats.org/officeDocument/2006/customXml" ds:itemID="{3CBC499B-FC48-4681-8842-659D2F71791D}">
   <ds:schemaRefs>
-    <ds:schemaRef ds:uri="http://schemas.openxmlformats.org/officeDocument/2006/bibliography"/>
+    <ds:schemaRef ds:uri="http://schemas.microsoft.com/office/2006/metadata/properties"/>
+    <ds:schemaRef ds:uri="http://schemas.microsoft.com/office/infopath/2007/PartnerControls"/>
+    <ds:schemaRef ds:uri="534b3762-6ad5-4485-a5c4-ef8df537230f"/>
   </ds:schemaRefs>
 </ds:datastoreItem>
 </file>
 
 <file path=customXml/itemProps2.xml><?xml version="1.0" encoding="utf-8"?>
-<ds:datastoreItem xmlns:ds="http://schemas.openxmlformats.org/officeDocument/2006/customXml" ds:itemID="{A9380074-ACB1-4768-8160-E2C55A14786E}">
-  <ds:schemaRefs>
-    <ds:schemaRef ds:uri="http://schemas.microsoft.com/sharepoint/v3/contenttype/forms"/>
-  </ds:schemaRefs>
-</ds:datastoreItem>
-</file>
-
-<file path=customXml/itemProps3.xml><?xml version="1.0" encoding="utf-8"?>
 <ds:datastoreItem xmlns:ds="http://schemas.openxmlformats.org/officeDocument/2006/customXml" ds:itemID="{CDFE2724-14A7-4870-BBA5-2762B92116DC}">
   <ds:schemaRefs>
     <ds:schemaRef ds:uri="http://schemas.microsoft.com/office/2006/metadata/contentType"/>
@@ -2224,12 +2198,18 @@
 </ds:datastoreItem>
 </file>
 
+<file path=customXml/itemProps3.xml><?xml version="1.0" encoding="utf-8"?>
+<ds:datastoreItem xmlns:ds="http://schemas.openxmlformats.org/officeDocument/2006/customXml" ds:itemID="{A9380074-ACB1-4768-8160-E2C55A14786E}">
+  <ds:schemaRefs>
+    <ds:schemaRef ds:uri="http://schemas.microsoft.com/sharepoint/v3/contenttype/forms"/>
+  </ds:schemaRefs>
+</ds:datastoreItem>
+</file>
+
 <file path=customXml/itemProps4.xml><?xml version="1.0" encoding="utf-8"?>
-<ds:datastoreItem xmlns:ds="http://schemas.openxmlformats.org/officeDocument/2006/customXml" ds:itemID="{3CBC499B-FC48-4681-8842-659D2F71791D}">
+<ds:datastoreItem xmlns:ds="http://schemas.openxmlformats.org/officeDocument/2006/customXml" ds:itemID="{CC9FBFDA-A2B5-4BBF-8583-3AD5B31CB0CE}">
   <ds:schemaRefs>
-    <ds:schemaRef ds:uri="http://schemas.microsoft.com/office/2006/metadata/properties"/>
-    <ds:schemaRef ds:uri="http://schemas.microsoft.com/office/infopath/2007/PartnerControls"/>
-    <ds:schemaRef ds:uri="534b3762-6ad5-4485-a5c4-ef8df537230f"/>
+    <ds:schemaRef ds:uri="http://schemas.openxmlformats.org/officeDocument/2006/bibliography"/>
   </ds:schemaRefs>
 </ds:datastoreItem>
 </file>
</xml_diff>